<commit_message>
Added USES table in ER schema
</commit_message>
<xml_diff>
--- a/Report.docx
+++ b/Report.docx
@@ -701,8 +701,6 @@
         <w:lastRenderedPageBreak/>
         <w:t>ER SCHEMA</w:t>
       </w:r>
-      <w:bookmarkStart w:id="0" w:name="_GoBack"/>
-      <w:bookmarkEnd w:id="0"/>
     </w:p>
     <w:p>
       <w:pPr>
@@ -1329,15 +1327,15 @@
         <mc:AlternateContent>
           <mc:Choice Requires="wps">
             <w:drawing>
-              <wp:anchor distT="0" distB="0" distL="114300" distR="114300" simplePos="0" relativeHeight="251686912" behindDoc="0" locked="0" layoutInCell="1" allowOverlap="1" wp14:anchorId="50347DED" wp14:editId="08CFDE18">
+              <wp:anchor distT="0" distB="0" distL="114300" distR="114300" simplePos="0" relativeHeight="251686912" behindDoc="0" locked="0" layoutInCell="1" allowOverlap="1" wp14:anchorId="50347DED" wp14:editId="2FA9207F">
                 <wp:simplePos x="0" y="0"/>
                 <wp:positionH relativeFrom="column">
                   <wp:posOffset>6728460</wp:posOffset>
                 </wp:positionH>
                 <wp:positionV relativeFrom="paragraph">
-                  <wp:posOffset>205740</wp:posOffset>
+                  <wp:posOffset>201930</wp:posOffset>
                 </wp:positionV>
-                <wp:extent cx="0" cy="5029200"/>
+                <wp:extent cx="0" cy="5791200"/>
                 <wp:effectExtent l="0" t="0" r="38100" b="19050"/>
                 <wp:wrapNone/>
                 <wp:docPr id="35" name="Straight Connector 35"/>
@@ -1349,7 +1347,7 @@
                       <wps:spPr>
                         <a:xfrm flipV="1">
                           <a:off x="0" y="0"/>
-                          <a:ext cx="0" cy="5029200"/>
+                          <a:ext cx="0" cy="5791200"/>
                         </a:xfrm>
                         <a:prstGeom prst="line">
                           <a:avLst/>
@@ -1381,7 +1379,7 @@
           </mc:Choice>
           <mc:Fallback>
             <w:pict>
-              <v:line w14:anchorId="5E991F32" id="Straight Connector 35" o:spid="_x0000_s1026" style="position:absolute;flip:y;z-index:251686912;visibility:visible;mso-wrap-style:square;mso-height-percent:0;mso-wrap-distance-left:9pt;mso-wrap-distance-top:0;mso-wrap-distance-right:9pt;mso-wrap-distance-bottom:0;mso-position-horizontal:absolute;mso-position-horizontal-relative:text;mso-position-vertical:absolute;mso-position-vertical-relative:text;mso-height-percent:0;mso-height-relative:margin" from="529.8pt,16.2pt" to="529.8pt,412.2pt" o:gfxdata="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" strokecolor="black [3200]" strokeweight=".5pt">
+              <v:line w14:anchorId="04CB10C7" id="Straight Connector 35" o:spid="_x0000_s1026" style="position:absolute;flip:y;z-index:251686912;visibility:visible;mso-wrap-style:square;mso-height-percent:0;mso-wrap-distance-left:9pt;mso-wrap-distance-top:0;mso-wrap-distance-right:9pt;mso-wrap-distance-bottom:0;mso-position-horizontal:absolute;mso-position-horizontal-relative:text;mso-position-vertical:absolute;mso-position-vertical-relative:text;mso-height-percent:0;mso-height-relative:margin" from="529.8pt,15.9pt" to="529.8pt,471.9pt" o:gfxdata="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" strokecolor="black [3200]" strokeweight=".5pt">
                 <v:stroke joinstyle="miter"/>
               </v:line>
             </w:pict>
@@ -1395,7 +1393,73 @@
         <mc:AlternateContent>
           <mc:Choice Requires="wps">
             <w:drawing>
-              <wp:anchor distT="0" distB="0" distL="114300" distR="114300" simplePos="0" relativeHeight="251677696" behindDoc="0" locked="0" layoutInCell="1" allowOverlap="1" wp14:anchorId="2987EEE6" wp14:editId="5EE4BF86">
+              <wp:anchor distT="0" distB="0" distL="114300" distR="114300" simplePos="0" relativeHeight="251676672" behindDoc="0" locked="0" layoutInCell="1" allowOverlap="1" wp14:anchorId="08946CF2" wp14:editId="347E72E8">
+                <wp:simplePos x="0" y="0"/>
+                <wp:positionH relativeFrom="column">
+                  <wp:posOffset>-259080</wp:posOffset>
+                </wp:positionH>
+                <wp:positionV relativeFrom="paragraph">
+                  <wp:posOffset>163830</wp:posOffset>
+                </wp:positionV>
+                <wp:extent cx="0" cy="5577840"/>
+                <wp:effectExtent l="0" t="0" r="38100" b="22860"/>
+                <wp:wrapNone/>
+                <wp:docPr id="25" name="Straight Connector 25"/>
+                <wp:cNvGraphicFramePr/>
+                <a:graphic xmlns:a="http://schemas.openxmlformats.org/drawingml/2006/main">
+                  <a:graphicData uri="http://schemas.microsoft.com/office/word/2010/wordprocessingShape">
+                    <wps:wsp>
+                      <wps:cNvCnPr/>
+                      <wps:spPr>
+                        <a:xfrm flipV="1">
+                          <a:off x="0" y="0"/>
+                          <a:ext cx="0" cy="5577840"/>
+                        </a:xfrm>
+                        <a:prstGeom prst="line">
+                          <a:avLst/>
+                        </a:prstGeom>
+                      </wps:spPr>
+                      <wps:style>
+                        <a:lnRef idx="1">
+                          <a:schemeClr val="dk1"/>
+                        </a:lnRef>
+                        <a:fillRef idx="0">
+                          <a:schemeClr val="dk1"/>
+                        </a:fillRef>
+                        <a:effectRef idx="0">
+                          <a:schemeClr val="dk1"/>
+                        </a:effectRef>
+                        <a:fontRef idx="minor">
+                          <a:schemeClr val="tx1"/>
+                        </a:fontRef>
+                      </wps:style>
+                      <wps:bodyPr/>
+                    </wps:wsp>
+                  </a:graphicData>
+                </a:graphic>
+                <wp14:sizeRelV relativeFrom="margin">
+                  <wp14:pctHeight>0</wp14:pctHeight>
+                </wp14:sizeRelV>
+              </wp:anchor>
+            </w:drawing>
+          </mc:Choice>
+          <mc:Fallback>
+            <w:pict>
+              <v:line w14:anchorId="175C7178" id="Straight Connector 25" o:spid="_x0000_s1026" style="position:absolute;flip:y;z-index:251676672;visibility:visible;mso-wrap-style:square;mso-height-percent:0;mso-wrap-distance-left:9pt;mso-wrap-distance-top:0;mso-wrap-distance-right:9pt;mso-wrap-distance-bottom:0;mso-position-horizontal:absolute;mso-position-horizontal-relative:text;mso-position-vertical:absolute;mso-position-vertical-relative:text;mso-height-percent:0;mso-height-relative:margin" from="-20.4pt,12.9pt" to="-20.4pt,452.1pt" o:gfxdata="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" strokecolor="black [3200]" strokeweight=".5pt">
+                <v:stroke joinstyle="miter"/>
+              </v:line>
+            </w:pict>
+          </mc:Fallback>
+        </mc:AlternateContent>
+      </w:r>
+      <w:r>
+        <w:rPr>
+          <w:noProof/>
+        </w:rPr>
+        <mc:AlternateContent>
+          <mc:Choice Requires="wps">
+            <w:drawing>
+              <wp:anchor distT="0" distB="0" distL="114300" distR="114300" simplePos="0" relativeHeight="251677696" behindDoc="0" locked="0" layoutInCell="1" allowOverlap="1" wp14:anchorId="2987EEE6" wp14:editId="3987965F">
                 <wp:simplePos x="0" y="0"/>
                 <wp:positionH relativeFrom="column">
                   <wp:posOffset>-259080</wp:posOffset>
@@ -1444,13 +1508,18 @@
           </mc:Choice>
           <mc:Fallback>
             <w:pict>
-              <v:line w14:anchorId="636713A0" id="Straight Connector 26" o:spid="_x0000_s1026" style="position:absolute;z-index:251677696;visibility:visible;mso-wrap-style:square;mso-wrap-distance-left:9pt;mso-wrap-distance-top:0;mso-wrap-distance-right:9pt;mso-wrap-distance-bottom:0;mso-position-horizontal:absolute;mso-position-horizontal-relative:text;mso-position-vertical:absolute;mso-position-vertical-relative:text" from="-20.4pt,13.2pt" to="34.2pt,13.2pt" o:gfxdata="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" strokecolor="black [3200]" strokeweight=".5pt">
+              <v:line w14:anchorId="7CD73BB7" id="Straight Connector 26" o:spid="_x0000_s1026" style="position:absolute;z-index:251677696;visibility:visible;mso-wrap-style:square;mso-wrap-distance-left:9pt;mso-wrap-distance-top:0;mso-wrap-distance-right:9pt;mso-wrap-distance-bottom:0;mso-position-horizontal:absolute;mso-position-horizontal-relative:text;mso-position-vertical:absolute;mso-position-vertical-relative:text" from="-20.4pt,13.2pt" to="34.2pt,13.2pt" o:gfxdata="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" strokecolor="black [3200]" strokeweight=".5pt">
                 <v:stroke joinstyle="miter"/>
               </v:line>
             </w:pict>
           </mc:Fallback>
         </mc:AlternateContent>
       </w:r>
+    </w:p>
+    <w:p>
+      <w:pPr>
+        <w:spacing w:after="0"/>
+      </w:pPr>
       <w:r>
         <w:rPr>
           <w:noProof/>
@@ -1458,75 +1527,7 @@
         <mc:AlternateContent>
           <mc:Choice Requires="wps">
             <w:drawing>
-              <wp:anchor distT="0" distB="0" distL="114300" distR="114300" simplePos="0" relativeHeight="251676672" behindDoc="0" locked="0" layoutInCell="1" allowOverlap="1" wp14:anchorId="08946CF2" wp14:editId="41243DA8">
-                <wp:simplePos x="0" y="0"/>
-                <wp:positionH relativeFrom="column">
-                  <wp:posOffset>-259080</wp:posOffset>
-                </wp:positionH>
-                <wp:positionV relativeFrom="paragraph">
-                  <wp:posOffset>167640</wp:posOffset>
-                </wp:positionV>
-                <wp:extent cx="0" cy="4815840"/>
-                <wp:effectExtent l="0" t="0" r="38100" b="22860"/>
-                <wp:wrapNone/>
-                <wp:docPr id="25" name="Straight Connector 25"/>
-                <wp:cNvGraphicFramePr/>
-                <a:graphic xmlns:a="http://schemas.openxmlformats.org/drawingml/2006/main">
-                  <a:graphicData uri="http://schemas.microsoft.com/office/word/2010/wordprocessingShape">
-                    <wps:wsp>
-                      <wps:cNvCnPr/>
-                      <wps:spPr>
-                        <a:xfrm flipV="1">
-                          <a:off x="0" y="0"/>
-                          <a:ext cx="0" cy="4815840"/>
-                        </a:xfrm>
-                        <a:prstGeom prst="line">
-                          <a:avLst/>
-                        </a:prstGeom>
-                      </wps:spPr>
-                      <wps:style>
-                        <a:lnRef idx="1">
-                          <a:schemeClr val="dk1"/>
-                        </a:lnRef>
-                        <a:fillRef idx="0">
-                          <a:schemeClr val="dk1"/>
-                        </a:fillRef>
-                        <a:effectRef idx="0">
-                          <a:schemeClr val="dk1"/>
-                        </a:effectRef>
-                        <a:fontRef idx="minor">
-                          <a:schemeClr val="tx1"/>
-                        </a:fontRef>
-                      </wps:style>
-                      <wps:bodyPr/>
-                    </wps:wsp>
-                  </a:graphicData>
-                </a:graphic>
-              </wp:anchor>
-            </w:drawing>
-          </mc:Choice>
-          <mc:Fallback>
-            <w:pict>
-              <v:line w14:anchorId="39144B7A" id="Straight Connector 25" o:spid="_x0000_s1026" style="position:absolute;flip:y;z-index:251676672;visibility:visible;mso-wrap-style:square;mso-wrap-distance-left:9pt;mso-wrap-distance-top:0;mso-wrap-distance-right:9pt;mso-wrap-distance-bottom:0;mso-position-horizontal:absolute;mso-position-horizontal-relative:text;mso-position-vertical:absolute;mso-position-vertical-relative:text" from="-20.4pt,13.2pt" to="-20.4pt,392.4pt" o:gfxdata="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" strokecolor="black [3200]" strokeweight=".5pt">
-                <v:stroke joinstyle="miter"/>
-              </v:line>
-            </w:pict>
-          </mc:Fallback>
-        </mc:AlternateContent>
-      </w:r>
-    </w:p>
-    <w:p>
-      <w:pPr>
-        <w:spacing w:after="0"/>
-      </w:pPr>
-      <w:r>
-        <w:rPr>
-          <w:noProof/>
-        </w:rPr>
-        <mc:AlternateContent>
-          <mc:Choice Requires="wps">
-            <w:drawing>
-              <wp:anchor distT="0" distB="0" distL="114300" distR="114300" simplePos="0" relativeHeight="251687936" behindDoc="0" locked="0" layoutInCell="1" allowOverlap="1" wp14:anchorId="265E2349" wp14:editId="047C656A">
+              <wp:anchor distT="0" distB="0" distL="114300" distR="114300" simplePos="0" relativeHeight="251687936" behindDoc="0" locked="0" layoutInCell="1" allowOverlap="1" wp14:anchorId="265E2349" wp14:editId="21A0933B">
                 <wp:simplePos x="0" y="0"/>
                 <wp:positionH relativeFrom="column">
                   <wp:posOffset>579120</wp:posOffset>
@@ -1575,7 +1576,7 @@
           </mc:Choice>
           <mc:Fallback>
             <w:pict>
-              <v:line w14:anchorId="558F3A5C" id="Straight Connector 37" o:spid="_x0000_s1026" style="position:absolute;flip:x;z-index:251687936;visibility:visible;mso-wrap-style:square;mso-wrap-distance-left:9pt;mso-wrap-distance-top:0;mso-wrap-distance-right:9pt;mso-wrap-distance-bottom:0;mso-position-horizontal:absolute;mso-position-horizontal-relative:text;mso-position-vertical:absolute;mso-position-vertical-relative:text" from="45.6pt,1.7pt" to="529.8pt,1.7pt" o:gfxdata="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" strokecolor="black [3200]" strokeweight=".5pt">
+              <v:line w14:anchorId="18F17F77" id="Straight Connector 37" o:spid="_x0000_s1026" style="position:absolute;flip:x;z-index:251687936;visibility:visible;mso-wrap-style:square;mso-wrap-distance-left:9pt;mso-wrap-distance-top:0;mso-wrap-distance-right:9pt;mso-wrap-distance-bottom:0;mso-position-horizontal:absolute;mso-position-horizontal-relative:text;mso-position-vertical:absolute;mso-position-vertical-relative:text" from="45.6pt,1.7pt" to="529.8pt,1.7pt" o:gfxdata="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" strokecolor="black [3200]" strokeweight=".5pt">
                 <v:stroke joinstyle="miter"/>
               </v:line>
             </w:pict>
@@ -1594,7 +1595,7 @@
         <mc:AlternateContent>
           <mc:Choice Requires="wps">
             <w:drawing>
-              <wp:anchor distT="0" distB="0" distL="114300" distR="114300" simplePos="0" relativeHeight="251660288" behindDoc="0" locked="0" layoutInCell="1" allowOverlap="1" wp14:anchorId="334B4855" wp14:editId="6A22C0E3">
+              <wp:anchor distT="0" distB="0" distL="114300" distR="114300" simplePos="0" relativeHeight="251660288" behindDoc="0" locked="0" layoutInCell="1" allowOverlap="1" wp14:anchorId="334B4855" wp14:editId="283CF44F">
                 <wp:simplePos x="0" y="0"/>
                 <wp:positionH relativeFrom="column">
                   <wp:posOffset>-99060</wp:posOffset>
@@ -1643,7 +1644,7 @@
           </mc:Choice>
           <mc:Fallback>
             <w:pict>
-              <v:line w14:anchorId="345DAA21" id="Straight Connector 39" o:spid="_x0000_s1026" style="position:absolute;flip:x;z-index:251660288;visibility:visible;mso-wrap-style:square;mso-wrap-distance-left:9pt;mso-wrap-distance-top:0;mso-wrap-distance-right:9pt;mso-wrap-distance-bottom:0;mso-position-horizontal:absolute;mso-position-horizontal-relative:text;mso-position-vertical:absolute;mso-position-vertical-relative:text" from="-7.8pt,6.4pt" to="211.2pt,6.4pt" o:gfxdata="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" strokecolor="black [3200]" strokeweight=".5pt">
+              <v:line w14:anchorId="673A5CAB" id="Straight Connector 39" o:spid="_x0000_s1026" style="position:absolute;flip:x;z-index:251660288;visibility:visible;mso-wrap-style:square;mso-wrap-distance-left:9pt;mso-wrap-distance-top:0;mso-wrap-distance-right:9pt;mso-wrap-distance-bottom:0;mso-position-horizontal:absolute;mso-position-horizontal-relative:text;mso-position-vertical:absolute;mso-position-vertical-relative:text" from="-7.8pt,6.4pt" to="211.2pt,6.4pt" o:gfxdata="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" strokecolor="black [3200]" strokeweight=".5pt">
                 <v:stroke joinstyle="miter"/>
               </v:line>
             </w:pict>
@@ -1657,7 +1658,7 @@
         <mc:AlternateContent>
           <mc:Choice Requires="wps">
             <w:drawing>
-              <wp:anchor distT="0" distB="0" distL="114300" distR="114300" simplePos="0" relativeHeight="251659264" behindDoc="0" locked="0" layoutInCell="1" allowOverlap="1" wp14:anchorId="524EC6C4" wp14:editId="332C222C">
+              <wp:anchor distT="0" distB="0" distL="114300" distR="114300" simplePos="0" relativeHeight="251659264" behindDoc="0" locked="0" layoutInCell="1" allowOverlap="1" wp14:anchorId="524EC6C4" wp14:editId="4575452E">
                 <wp:simplePos x="0" y="0"/>
                 <wp:positionH relativeFrom="column">
                   <wp:posOffset>2682240</wp:posOffset>
@@ -1706,7 +1707,7 @@
           </mc:Choice>
           <mc:Fallback>
             <w:pict>
-              <v:line w14:anchorId="43F0D163" id="Straight Connector 41" o:spid="_x0000_s1026" style="position:absolute;flip:y;z-index:251659264;visibility:visible;mso-wrap-style:square;mso-wrap-distance-left:9pt;mso-wrap-distance-top:0;mso-wrap-distance-right:9pt;mso-wrap-distance-bottom:0;mso-position-horizontal:absolute;mso-position-horizontal-relative:text;mso-position-vertical:absolute;mso-position-vertical-relative:text" from="211.2pt,6.4pt" to="211.2pt,44.8pt" o:gfxdata="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" strokecolor="black [3200]" strokeweight=".5pt">
+              <v:line w14:anchorId="2A4DED71" id="Straight Connector 41" o:spid="_x0000_s1026" style="position:absolute;flip:y;z-index:251659264;visibility:visible;mso-wrap-style:square;mso-wrap-distance-left:9pt;mso-wrap-distance-top:0;mso-wrap-distance-right:9pt;mso-wrap-distance-bottom:0;mso-position-horizontal:absolute;mso-position-horizontal-relative:text;mso-position-vertical:absolute;mso-position-vertical-relative:text" from="211.2pt,6.4pt" to="211.2pt,44.8pt" o:gfxdata="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" strokecolor="black [3200]" strokeweight=".5pt">
                 <v:stroke joinstyle="miter"/>
               </v:line>
             </w:pict>
@@ -1737,7 +1738,7 @@
         <mc:AlternateContent>
           <mc:Choice Requires="wps">
             <w:drawing>
-              <wp:anchor distT="0" distB="0" distL="114300" distR="114300" simplePos="0" relativeHeight="251664384" behindDoc="0" locked="0" layoutInCell="1" allowOverlap="1" wp14:anchorId="3F27CB13" wp14:editId="74A6709D">
+              <wp:anchor distT="0" distB="0" distL="114300" distR="114300" simplePos="0" relativeHeight="251664384" behindDoc="0" locked="0" layoutInCell="1" allowOverlap="1" wp14:anchorId="3F27CB13" wp14:editId="3EEBBE51">
                 <wp:simplePos x="0" y="0"/>
                 <wp:positionH relativeFrom="column">
                   <wp:posOffset>716280</wp:posOffset>
@@ -1795,7 +1796,11 @@
           </mc:Choice>
           <mc:Fallback>
             <w:pict>
-              <v:shape w14:anchorId="0CC52DCE" id="Straight Arrow Connector 11" o:spid="_x0000_s1026" type="#_x0000_t32" style="position:absolute;margin-left:56.4pt;margin-top:39.85pt;width:0;height:22.2pt;flip:y;z-index:251664384;visibility:visible;mso-wrap-style:square;mso-width-percent:0;mso-height-percent:0;mso-wrap-distance-left:9pt;mso-wrap-distance-top:0;mso-wrap-distance-right:9pt;mso-wrap-distance-bottom:0;mso-position-horizontal:absolute;mso-position-horizontal-relative:text;mso-position-vertical:absolute;mso-position-vertical-relative:text;mso-width-percent:0;mso-height-percent:0;mso-width-relative:margin;mso-height-relative:margin" o:gfxdata="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" strokecolor="black [3200]" strokeweight=".5pt">
+              <v:shapetype w14:anchorId="76111DA2" id="_x0000_t32" coordsize="21600,21600" o:spt="32" o:oned="t" path="m,l21600,21600e" filled="f">
+                <v:path arrowok="t" fillok="f" o:connecttype="none"/>
+                <o:lock v:ext="edit" shapetype="t"/>
+              </v:shapetype>
+              <v:shape id="Straight Arrow Connector 11" o:spid="_x0000_s1026" type="#_x0000_t32" style="position:absolute;margin-left:56.4pt;margin-top:39.85pt;width:0;height:22.2pt;flip:y;z-index:251664384;visibility:visible;mso-wrap-style:square;mso-width-percent:0;mso-height-percent:0;mso-wrap-distance-left:9pt;mso-wrap-distance-top:0;mso-wrap-distance-right:9pt;mso-wrap-distance-bottom:0;mso-position-horizontal:absolute;mso-position-horizontal-relative:text;mso-position-vertical:absolute;mso-position-vertical-relative:text;mso-width-percent:0;mso-height-percent:0;mso-width-relative:margin;mso-height-relative:margin" o:gfxdata="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" strokecolor="black [3200]" strokeweight=".5pt">
                 <v:stroke endarrow="block" joinstyle="miter"/>
               </v:shape>
             </w:pict>
@@ -1850,7 +1855,7 @@
               <mc:AlternateContent>
                 <mc:Choice Requires="wps">
                   <w:drawing>
-                    <wp:anchor distT="0" distB="0" distL="114300" distR="114300" simplePos="0" relativeHeight="251683840" behindDoc="0" locked="0" layoutInCell="1" allowOverlap="1" wp14:anchorId="303B39A3" wp14:editId="6B1EECC4">
+                    <wp:anchor distT="0" distB="0" distL="114300" distR="114300" simplePos="0" relativeHeight="251683840" behindDoc="0" locked="0" layoutInCell="1" allowOverlap="1" wp14:anchorId="303B39A3" wp14:editId="74F103A3">
                       <wp:simplePos x="0" y="0"/>
                       <wp:positionH relativeFrom="column">
                         <wp:posOffset>835025</wp:posOffset>
@@ -1902,7 +1907,7 @@
                 </mc:Choice>
                 <mc:Fallback>
                   <w:pict>
-                    <v:shape w14:anchorId="2CE72202" id="Straight Arrow Connector 32" o:spid="_x0000_s1026" type="#_x0000_t32" style="position:absolute;margin-left:65.75pt;margin-top:24.85pt;width:0;height:22.8pt;flip:y;z-index:251683840;visibility:visible;mso-wrap-style:square;mso-wrap-distance-left:9pt;mso-wrap-distance-top:0;mso-wrap-distance-right:9pt;mso-wrap-distance-bottom:0;mso-position-horizontal:absolute;mso-position-horizontal-relative:text;mso-position-vertical:absolute;mso-position-vertical-relative:text" o:gfxdata="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" strokecolor="black [3200]" strokeweight=".5pt">
+                    <v:shape w14:anchorId="5D0FC588" id="Straight Arrow Connector 32" o:spid="_x0000_s1026" type="#_x0000_t32" style="position:absolute;margin-left:65.75pt;margin-top:24.85pt;width:0;height:22.8pt;flip:y;z-index:251683840;visibility:visible;mso-wrap-style:square;mso-wrap-distance-left:9pt;mso-wrap-distance-top:0;mso-wrap-distance-right:9pt;mso-wrap-distance-bottom:0;mso-position-horizontal:absolute;mso-position-horizontal-relative:text;mso-position-vertical:absolute;mso-position-vertical-relative:text" o:gfxdata="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" strokecolor="black [3200]" strokeweight=".5pt">
                       <v:stroke endarrow="block" joinstyle="miter"/>
                     </v:shape>
                   </w:pict>
@@ -2015,27 +2020,27 @@
         <mc:AlternateContent>
           <mc:Choice Requires="wps">
             <w:drawing>
-              <wp:anchor distT="0" distB="0" distL="114300" distR="114300" simplePos="0" relativeHeight="251666432" behindDoc="0" locked="0" layoutInCell="1" allowOverlap="1" wp14:anchorId="1C6E1125" wp14:editId="45946852">
+              <wp:anchor distT="0" distB="0" distL="114300" distR="114300" simplePos="0" relativeHeight="251681792" behindDoc="0" locked="0" layoutInCell="1" allowOverlap="1" wp14:anchorId="3891E621" wp14:editId="2E7103FE">
                 <wp:simplePos x="0" y="0"/>
                 <wp:positionH relativeFrom="column">
-                  <wp:posOffset>-99060</wp:posOffset>
+                  <wp:posOffset>6911340</wp:posOffset>
                 </wp:positionH>
                 <wp:positionV relativeFrom="paragraph">
-                  <wp:posOffset>66040</wp:posOffset>
+                  <wp:posOffset>69850</wp:posOffset>
                 </wp:positionV>
-                <wp:extent cx="0" cy="3223260"/>
-                <wp:effectExtent l="0" t="0" r="38100" b="34290"/>
+                <wp:extent cx="0" cy="5204460"/>
+                <wp:effectExtent l="0" t="0" r="38100" b="15240"/>
                 <wp:wrapNone/>
-                <wp:docPr id="14" name="Straight Connector 14"/>
+                <wp:docPr id="30" name="Straight Connector 30"/>
                 <wp:cNvGraphicFramePr/>
                 <a:graphic xmlns:a="http://schemas.openxmlformats.org/drawingml/2006/main">
                   <a:graphicData uri="http://schemas.microsoft.com/office/word/2010/wordprocessingShape">
                     <wps:wsp>
                       <wps:cNvCnPr/>
                       <wps:spPr>
-                        <a:xfrm>
+                        <a:xfrm flipV="1">
                           <a:off x="0" y="0"/>
-                          <a:ext cx="0" cy="3223260"/>
+                          <a:ext cx="0" cy="5204460"/>
                         </a:xfrm>
                         <a:prstGeom prst="line">
                           <a:avLst/>
@@ -2067,7 +2072,7 @@
           </mc:Choice>
           <mc:Fallback>
             <w:pict>
-              <v:line w14:anchorId="738184A9" id="Straight Connector 14" o:spid="_x0000_s1026" style="position:absolute;z-index:251666432;visibility:visible;mso-wrap-style:square;mso-height-percent:0;mso-wrap-distance-left:9pt;mso-wrap-distance-top:0;mso-wrap-distance-right:9pt;mso-wrap-distance-bottom:0;mso-position-horizontal:absolute;mso-position-horizontal-relative:text;mso-position-vertical:absolute;mso-position-vertical-relative:text;mso-height-percent:0;mso-height-relative:margin" from="-7.8pt,5.2pt" to="-7.8pt,259pt" o:gfxdata="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" strokecolor="black [3200]" strokeweight=".5pt">
+              <v:line w14:anchorId="6C9E7876" id="Straight Connector 30" o:spid="_x0000_s1026" style="position:absolute;flip:y;z-index:251681792;visibility:visible;mso-wrap-style:square;mso-height-percent:0;mso-wrap-distance-left:9pt;mso-wrap-distance-top:0;mso-wrap-distance-right:9pt;mso-wrap-distance-bottom:0;mso-position-horizontal:absolute;mso-position-horizontal-relative:text;mso-position-vertical:absolute;mso-position-vertical-relative:text;mso-height-percent:0;mso-height-relative:margin" from="544.2pt,5.5pt" to="544.2pt,415.3pt" o:gfxdata="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" strokecolor="black [3200]" strokeweight=".5pt">
                 <v:stroke joinstyle="miter"/>
               </v:line>
             </w:pict>
@@ -2083,7 +2088,75 @@
         <mc:AlternateContent>
           <mc:Choice Requires="wps">
             <w:drawing>
-              <wp:anchor distT="0" distB="0" distL="114300" distR="114300" simplePos="0" relativeHeight="251665408" behindDoc="0" locked="0" layoutInCell="1" allowOverlap="1" wp14:anchorId="6972EE40" wp14:editId="792AECA1">
+              <wp:anchor distT="0" distB="0" distL="114300" distR="114300" simplePos="0" relativeHeight="251666432" behindDoc="0" locked="0" layoutInCell="1" allowOverlap="1" wp14:anchorId="1C6E1125" wp14:editId="1124AFCA">
+                <wp:simplePos x="0" y="0"/>
+                <wp:positionH relativeFrom="column">
+                  <wp:posOffset>-99060</wp:posOffset>
+                </wp:positionH>
+                <wp:positionV relativeFrom="paragraph">
+                  <wp:posOffset>62230</wp:posOffset>
+                </wp:positionV>
+                <wp:extent cx="0" cy="3985260"/>
+                <wp:effectExtent l="0" t="0" r="38100" b="34290"/>
+                <wp:wrapNone/>
+                <wp:docPr id="14" name="Straight Connector 14"/>
+                <wp:cNvGraphicFramePr/>
+                <a:graphic xmlns:a="http://schemas.openxmlformats.org/drawingml/2006/main">
+                  <a:graphicData uri="http://schemas.microsoft.com/office/word/2010/wordprocessingShape">
+                    <wps:wsp>
+                      <wps:cNvCnPr/>
+                      <wps:spPr>
+                        <a:xfrm>
+                          <a:off x="0" y="0"/>
+                          <a:ext cx="0" cy="3985260"/>
+                        </a:xfrm>
+                        <a:prstGeom prst="line">
+                          <a:avLst/>
+                        </a:prstGeom>
+                      </wps:spPr>
+                      <wps:style>
+                        <a:lnRef idx="1">
+                          <a:schemeClr val="dk1"/>
+                        </a:lnRef>
+                        <a:fillRef idx="0">
+                          <a:schemeClr val="dk1"/>
+                        </a:fillRef>
+                        <a:effectRef idx="0">
+                          <a:schemeClr val="dk1"/>
+                        </a:effectRef>
+                        <a:fontRef idx="minor">
+                          <a:schemeClr val="tx1"/>
+                        </a:fontRef>
+                      </wps:style>
+                      <wps:bodyPr/>
+                    </wps:wsp>
+                  </a:graphicData>
+                </a:graphic>
+                <wp14:sizeRelV relativeFrom="margin">
+                  <wp14:pctHeight>0</wp14:pctHeight>
+                </wp14:sizeRelV>
+              </wp:anchor>
+            </w:drawing>
+          </mc:Choice>
+          <mc:Fallback>
+            <w:pict>
+              <v:line w14:anchorId="5E896645" id="Straight Connector 14" o:spid="_x0000_s1026" style="position:absolute;z-index:251666432;visibility:visible;mso-wrap-style:square;mso-height-percent:0;mso-wrap-distance-left:9pt;mso-wrap-distance-top:0;mso-wrap-distance-right:9pt;mso-wrap-distance-bottom:0;mso-position-horizontal:absolute;mso-position-horizontal-relative:text;mso-position-vertical:absolute;mso-position-vertical-relative:text;mso-height-percent:0;mso-height-relative:margin" from="-7.8pt,4.9pt" to="-7.8pt,318.7pt" o:gfxdata="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" strokecolor="black [3200]" strokeweight=".5pt">
+                <v:stroke joinstyle="miter"/>
+              </v:line>
+            </w:pict>
+          </mc:Fallback>
+        </mc:AlternateContent>
+      </w:r>
+      <w:r>
+        <w:rPr>
+          <w:b/>
+          <w:bCs/>
+          <w:noProof/>
+        </w:rPr>
+        <mc:AlternateContent>
+          <mc:Choice Requires="wps">
+            <w:drawing>
+              <wp:anchor distT="0" distB="0" distL="114300" distR="114300" simplePos="0" relativeHeight="251665408" behindDoc="0" locked="0" layoutInCell="1" allowOverlap="1" wp14:anchorId="6972EE40" wp14:editId="019562CC">
                 <wp:simplePos x="0" y="0"/>
                 <wp:positionH relativeFrom="column">
                   <wp:posOffset>-99060</wp:posOffset>
@@ -2132,7 +2205,7 @@
           </mc:Choice>
           <mc:Fallback>
             <w:pict>
-              <v:line w14:anchorId="5ADDBE37" id="Straight Connector 13" o:spid="_x0000_s1026" style="position:absolute;flip:x;z-index:251665408;visibility:visible;mso-wrap-style:square;mso-wrap-distance-left:9pt;mso-wrap-distance-top:0;mso-wrap-distance-right:9pt;mso-wrap-distance-bottom:0;mso-position-horizontal:absolute;mso-position-horizontal-relative:text;mso-position-vertical:absolute;mso-position-vertical-relative:text" from="-7.8pt,4.6pt" to="56.4pt,4.6pt" o:gfxdata="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" strokecolor="black [3200]" strokeweight=".5pt">
+              <v:line w14:anchorId="5E7B0948" id="Straight Connector 13" o:spid="_x0000_s1026" style="position:absolute;flip:x;z-index:251665408;visibility:visible;mso-wrap-style:square;mso-wrap-distance-left:9pt;mso-wrap-distance-top:0;mso-wrap-distance-right:9pt;mso-wrap-distance-bottom:0;mso-position-horizontal:absolute;mso-position-horizontal-relative:text;mso-position-vertical:absolute;mso-position-vertical-relative:text" from="-7.8pt,4.6pt" to="56.4pt,4.6pt" o:gfxdata="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" strokecolor="black [3200]" strokeweight=".5pt">
                 <v:stroke joinstyle="miter"/>
               </v:line>
             </w:pict>
@@ -2148,7 +2221,7 @@
         <mc:AlternateContent>
           <mc:Choice Requires="wps">
             <w:drawing>
-              <wp:anchor distT="0" distB="0" distL="114300" distR="114300" simplePos="0" relativeHeight="251682816" behindDoc="0" locked="0" layoutInCell="1" allowOverlap="1" wp14:anchorId="7EC4E574" wp14:editId="62A394D7">
+              <wp:anchor distT="0" distB="0" distL="114300" distR="114300" simplePos="0" relativeHeight="251682816" behindDoc="0" locked="0" layoutInCell="1" allowOverlap="1" wp14:anchorId="7EC4E574" wp14:editId="5898C0B8">
                 <wp:simplePos x="0" y="0"/>
                 <wp:positionH relativeFrom="column">
                   <wp:posOffset>906780</wp:posOffset>
@@ -2197,34 +2270,62 @@
           </mc:Choice>
           <mc:Fallback>
             <w:pict>
-              <v:line w14:anchorId="6B96C630" id="Straight Connector 31" o:spid="_x0000_s1026" style="position:absolute;flip:x;z-index:251682816;visibility:visible;mso-wrap-style:square;mso-wrap-distance-left:9pt;mso-wrap-distance-top:0;mso-wrap-distance-right:9pt;mso-wrap-distance-bottom:0;mso-position-horizontal:absolute;mso-position-horizontal-relative:text;mso-position-vertical:absolute;mso-position-vertical-relative:text" from="71.4pt,5.8pt" to="544.2pt,5.8pt" o:gfxdata="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" strokecolor="black [3200]" strokeweight=".5pt">
+              <v:line w14:anchorId="03C79F91" id="Straight Connector 31" o:spid="_x0000_s1026" style="position:absolute;flip:x;z-index:251682816;visibility:visible;mso-wrap-style:square;mso-wrap-distance-left:9pt;mso-wrap-distance-top:0;mso-wrap-distance-right:9pt;mso-wrap-distance-bottom:0;mso-position-horizontal:absolute;mso-position-horizontal-relative:text;mso-position-vertical:absolute;mso-position-vertical-relative:text" from="71.4pt,5.8pt" to="544.2pt,5.8pt" o:gfxdata="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" strokecolor="black [3200]" strokeweight=".5pt">
                 <v:stroke joinstyle="miter"/>
               </v:line>
             </w:pict>
           </mc:Fallback>
         </mc:AlternateContent>
       </w:r>
+    </w:p>
+    <w:p>
+      <w:pPr>
+        <w:spacing w:after="0"/>
+        <w:rPr>
+          <w:b/>
+          <w:bCs/>
+        </w:rPr>
+      </w:pPr>
+    </w:p>
+    <w:p>
+      <w:pPr>
+        <w:spacing w:after="0"/>
+        <w:rPr>
+          <w:b/>
+          <w:bCs/>
+        </w:rPr>
+      </w:pPr>
+    </w:p>
+    <w:p>
+      <w:pPr>
+        <w:spacing w:after="0"/>
+        <w:rPr>
+          <w:b/>
+          <w:bCs/>
+        </w:rPr>
+      </w:pPr>
       <w:r>
         <w:rPr>
           <w:b/>
           <w:bCs/>
           <w:noProof/>
+          <w:u w:val="single"/>
         </w:rPr>
         <mc:AlternateContent>
           <mc:Choice Requires="wps">
             <w:drawing>
-              <wp:anchor distT="0" distB="0" distL="114300" distR="114300" simplePos="0" relativeHeight="251681792" behindDoc="0" locked="0" layoutInCell="1" allowOverlap="1" wp14:anchorId="3891E621" wp14:editId="50365AA7">
+              <wp:anchor distT="0" distB="0" distL="114300" distR="114300" simplePos="0" relativeHeight="251696128" behindDoc="0" locked="0" layoutInCell="1" allowOverlap="1" wp14:anchorId="50949111" wp14:editId="6FB446B2">
                 <wp:simplePos x="0" y="0"/>
                 <wp:positionH relativeFrom="column">
-                  <wp:posOffset>6911340</wp:posOffset>
+                  <wp:posOffset>624840</wp:posOffset>
                 </wp:positionH>
                 <wp:positionV relativeFrom="paragraph">
-                  <wp:posOffset>73660</wp:posOffset>
+                  <wp:posOffset>379095</wp:posOffset>
                 </wp:positionV>
-                <wp:extent cx="0" cy="4442460"/>
-                <wp:effectExtent l="0" t="0" r="38100" b="15240"/>
+                <wp:extent cx="0" cy="731520"/>
+                <wp:effectExtent l="76200" t="38100" r="57150" b="11430"/>
                 <wp:wrapNone/>
-                <wp:docPr id="30" name="Straight Connector 30"/>
+                <wp:docPr id="42" name="Straight Arrow Connector 42"/>
                 <wp:cNvGraphicFramePr/>
                 <a:graphic xmlns:a="http://schemas.openxmlformats.org/drawingml/2006/main">
                   <a:graphicData uri="http://schemas.microsoft.com/office/word/2010/wordprocessingShape">
@@ -2233,11 +2334,14 @@
                       <wps:spPr>
                         <a:xfrm flipV="1">
                           <a:off x="0" y="0"/>
-                          <a:ext cx="0" cy="4442460"/>
+                          <a:ext cx="0" cy="731520"/>
                         </a:xfrm>
-                        <a:prstGeom prst="line">
+                        <a:prstGeom prst="straightConnector1">
                           <a:avLst/>
                         </a:prstGeom>
+                        <a:ln>
+                          <a:tailEnd type="triangle"/>
+                        </a:ln>
                       </wps:spPr>
                       <wps:style>
                         <a:lnRef idx="1">
@@ -2257,45 +2361,21 @@
                     </wps:wsp>
                   </a:graphicData>
                 </a:graphic>
+                <wp14:sizeRelV relativeFrom="margin">
+                  <wp14:pctHeight>0</wp14:pctHeight>
+                </wp14:sizeRelV>
               </wp:anchor>
             </w:drawing>
           </mc:Choice>
           <mc:Fallback>
             <w:pict>
-              <v:line w14:anchorId="1E7CE379" id="Straight Connector 30" o:spid="_x0000_s1026" style="position:absolute;flip:y;z-index:251681792;visibility:visible;mso-wrap-style:square;mso-wrap-distance-left:9pt;mso-wrap-distance-top:0;mso-wrap-distance-right:9pt;mso-wrap-distance-bottom:0;mso-position-horizontal:absolute;mso-position-horizontal-relative:text;mso-position-vertical:absolute;mso-position-vertical-relative:text" from="544.2pt,5.8pt" to="544.2pt,355.6pt" o:gfxdata="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" strokecolor="black [3200]" strokeweight=".5pt">
-                <v:stroke joinstyle="miter"/>
-              </v:line>
+              <v:shape w14:anchorId="6D270588" id="Straight Arrow Connector 42" o:spid="_x0000_s1026" type="#_x0000_t32" style="position:absolute;margin-left:49.2pt;margin-top:29.85pt;width:0;height:57.6pt;flip:y;z-index:251696128;visibility:visible;mso-wrap-style:square;mso-height-percent:0;mso-wrap-distance-left:9pt;mso-wrap-distance-top:0;mso-wrap-distance-right:9pt;mso-wrap-distance-bottom:0;mso-position-horizontal:absolute;mso-position-horizontal-relative:text;mso-position-vertical:absolute;mso-position-vertical-relative:text;mso-height-percent:0;mso-height-relative:margin" o:gfxdata="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" strokecolor="black [3200]" strokeweight=".5pt">
+                <v:stroke endarrow="block" joinstyle="miter"/>
+              </v:shape>
             </w:pict>
           </mc:Fallback>
         </mc:AlternateContent>
       </w:r>
-    </w:p>
-    <w:p>
-      <w:pPr>
-        <w:spacing w:after="0"/>
-        <w:rPr>
-          <w:b/>
-          <w:bCs/>
-        </w:rPr>
-      </w:pPr>
-    </w:p>
-    <w:p>
-      <w:pPr>
-        <w:spacing w:after="0"/>
-        <w:rPr>
-          <w:b/>
-          <w:bCs/>
-        </w:rPr>
-      </w:pPr>
-    </w:p>
-    <w:p>
-      <w:pPr>
-        <w:spacing w:after="0"/>
-        <w:rPr>
-          <w:b/>
-          <w:bCs/>
-        </w:rPr>
-      </w:pPr>
       <w:r>
         <w:rPr>
           <w:b/>
@@ -2307,7 +2387,7 @@
     <w:tbl>
       <w:tblPr>
         <w:tblStyle w:val="TableGrid"/>
-        <w:tblW w:w="9063" w:type="dxa"/>
+        <w:tblW w:w="7840" w:type="dxa"/>
         <w:tblLook w:val="04A0" w:firstRow="1" w:lastRow="0" w:firstColumn="1" w:lastColumn="0" w:noHBand="0" w:noVBand="1"/>
       </w:tblPr>
       <w:tblGrid>
@@ -2316,7 +2396,6 @@
         <w:gridCol w:w="1685"/>
         <w:gridCol w:w="1907"/>
         <w:gridCol w:w="1353"/>
-        <w:gridCol w:w="1442"/>
       </w:tblGrid>
       <w:tr>
         <w:trPr>
@@ -2324,7 +2403,7 @@
         </w:trPr>
         <w:tc>
           <w:tcPr>
-            <w:tcW w:w="1241" w:type="dxa"/>
+            <w:tcW w:w="1271" w:type="dxa"/>
           </w:tcPr>
           <w:p>
             <w:pPr>
@@ -2345,7 +2424,7 @@
               <mc:AlternateContent>
                 <mc:Choice Requires="wps">
                   <w:drawing>
-                    <wp:anchor distT="0" distB="0" distL="114300" distR="114300" simplePos="0" relativeHeight="251673600" behindDoc="0" locked="0" layoutInCell="1" allowOverlap="1" wp14:anchorId="50408A44" wp14:editId="57052520">
+                    <wp:anchor distT="0" distB="0" distL="114300" distR="114300" simplePos="0" relativeHeight="251694080" behindDoc="0" locked="0" layoutInCell="1" allowOverlap="1" wp14:anchorId="50408A44" wp14:editId="3C17FE3E">
                       <wp:simplePos x="0" y="0"/>
                       <wp:positionH relativeFrom="column">
                         <wp:posOffset>454025</wp:posOffset>
@@ -2397,7 +2476,7 @@
                 </mc:Choice>
                 <mc:Fallback>
                   <w:pict>
-                    <v:shape w14:anchorId="018C8BAE" id="Straight Arrow Connector 22" o:spid="_x0000_s1026" type="#_x0000_t32" style="position:absolute;margin-left:35.75pt;margin-top:15.15pt;width:0;height:18pt;flip:y;z-index:251673600;visibility:visible;mso-wrap-style:square;mso-wrap-distance-left:9pt;mso-wrap-distance-top:0;mso-wrap-distance-right:9pt;mso-wrap-distance-bottom:0;mso-position-horizontal:absolute;mso-position-horizontal-relative:text;mso-position-vertical:absolute;mso-position-vertical-relative:text" o:gfxdata="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" strokecolor="black [3200]" strokeweight=".5pt">
+                    <v:shape w14:anchorId="7C1DE928" id="Straight Arrow Connector 22" o:spid="_x0000_s1026" type="#_x0000_t32" style="position:absolute;margin-left:35.75pt;margin-top:15.15pt;width:0;height:18pt;flip:y;z-index:251694080;visibility:visible;mso-wrap-style:square;mso-wrap-distance-left:9pt;mso-wrap-distance-top:0;mso-wrap-distance-right:9pt;mso-wrap-distance-bottom:0;mso-position-horizontal:absolute;mso-position-horizontal-relative:text;mso-position-vertical:absolute;mso-position-vertical-relative:text" o:gfxdata="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" strokecolor="black [3200]" strokeweight=".5pt">
                       <v:stroke endarrow="block" joinstyle="miter"/>
                     </v:shape>
                   </w:pict>
@@ -2432,7 +2511,7 @@
         </w:tc>
         <w:tc>
           <w:tcPr>
-            <w:tcW w:w="1586" w:type="dxa"/>
+            <w:tcW w:w="1624" w:type="dxa"/>
           </w:tcPr>
           <w:p>
             <w:pPr>
@@ -2445,7 +2524,7 @@
         </w:tc>
         <w:tc>
           <w:tcPr>
-            <w:tcW w:w="1645" w:type="dxa"/>
+            <w:tcW w:w="1685" w:type="dxa"/>
           </w:tcPr>
           <w:p>
             <w:pPr>
@@ -2458,7 +2537,7 @@
         </w:tc>
         <w:tc>
           <w:tcPr>
-            <w:tcW w:w="1862" w:type="dxa"/>
+            <w:tcW w:w="1907" w:type="dxa"/>
           </w:tcPr>
           <w:p>
             <w:pPr>
@@ -2471,7 +2550,7 @@
         </w:tc>
         <w:tc>
           <w:tcPr>
-            <w:tcW w:w="1321" w:type="dxa"/>
+            <w:tcW w:w="1353" w:type="dxa"/>
           </w:tcPr>
           <w:p>
             <w:pPr>
@@ -2482,19 +2561,6 @@
             </w:r>
           </w:p>
         </w:tc>
-        <w:tc>
-          <w:tcPr>
-            <w:tcW w:w="1408" w:type="dxa"/>
-          </w:tcPr>
-          <w:p>
-            <w:pPr>
-              <w:jc w:val="center"/>
-            </w:pPr>
-            <w:r>
-              <w:t>MATERIAL_ID</w:t>
-            </w:r>
-          </w:p>
-        </w:tc>
       </w:tr>
     </w:tbl>
     <w:p>
@@ -2514,7 +2580,7 @@
         <mc:AlternateContent>
           <mc:Choice Requires="wps">
             <w:drawing>
-              <wp:anchor distT="0" distB="0" distL="114300" distR="114300" simplePos="0" relativeHeight="251672576" behindDoc="0" locked="0" layoutInCell="1" allowOverlap="1" wp14:anchorId="7B6E0EF8" wp14:editId="484131D6">
+              <wp:anchor distT="0" distB="0" distL="114300" distR="114300" simplePos="0" relativeHeight="251672576" behindDoc="0" locked="0" layoutInCell="1" allowOverlap="1" wp14:anchorId="7B6E0EF8" wp14:editId="7F815AC6">
                 <wp:simplePos x="0" y="0"/>
                 <wp:positionH relativeFrom="column">
                   <wp:posOffset>-167640</wp:posOffset>
@@ -2563,7 +2629,7 @@
           </mc:Choice>
           <mc:Fallback>
             <w:pict>
-              <v:line w14:anchorId="2F004EA7" id="Straight Connector 21" o:spid="_x0000_s1026" style="position:absolute;z-index:251672576;visibility:visible;mso-wrap-style:square;mso-wrap-distance-left:9pt;mso-wrap-distance-top:0;mso-wrap-distance-right:9pt;mso-wrap-distance-bottom:0;mso-position-horizontal:absolute;mso-position-horizontal-relative:text;mso-position-vertical:absolute;mso-position-vertical-relative:text" from="-13.2pt,17.4pt" to="41.4pt,17.4pt" o:gfxdata="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" strokecolor="black [3200]" strokeweight=".5pt">
+              <v:line w14:anchorId="214A0854" id="Straight Connector 21" o:spid="_x0000_s1026" style="position:absolute;z-index:251672576;visibility:visible;mso-wrap-style:square;mso-wrap-distance-left:9pt;mso-wrap-distance-top:0;mso-wrap-distance-right:9pt;mso-wrap-distance-bottom:0;mso-position-horizontal:absolute;mso-position-horizontal-relative:text;mso-position-vertical:absolute;mso-position-vertical-relative:text" from="-13.2pt,17.4pt" to="41.4pt,17.4pt" o:gfxdata="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" strokecolor="black [3200]" strokeweight=".5pt">
                 <v:stroke joinstyle="miter"/>
               </v:line>
             </w:pict>
@@ -2579,15 +2645,15 @@
         <mc:AlternateContent>
           <mc:Choice Requires="wps">
             <w:drawing>
-              <wp:anchor distT="0" distB="0" distL="114300" distR="114300" simplePos="0" relativeHeight="251671552" behindDoc="0" locked="0" layoutInCell="1" allowOverlap="1" wp14:anchorId="0821AE65" wp14:editId="0F2C0F64">
+              <wp:anchor distT="0" distB="0" distL="114300" distR="114300" simplePos="0" relativeHeight="251671552" behindDoc="0" locked="0" layoutInCell="1" allowOverlap="1" wp14:anchorId="0821AE65" wp14:editId="47788CFB">
                 <wp:simplePos x="0" y="0"/>
                 <wp:positionH relativeFrom="column">
                   <wp:posOffset>-167640</wp:posOffset>
                 </wp:positionH>
                 <wp:positionV relativeFrom="paragraph">
-                  <wp:posOffset>220980</wp:posOffset>
+                  <wp:posOffset>217170</wp:posOffset>
                 </wp:positionV>
-                <wp:extent cx="0" cy="2263140"/>
+                <wp:extent cx="0" cy="3025140"/>
                 <wp:effectExtent l="0" t="0" r="38100" b="22860"/>
                 <wp:wrapNone/>
                 <wp:docPr id="20" name="Straight Connector 20"/>
@@ -2599,7 +2665,7 @@
                       <wps:spPr>
                         <a:xfrm flipV="1">
                           <a:off x="0" y="0"/>
-                          <a:ext cx="0" cy="2263140"/>
+                          <a:ext cx="0" cy="3025140"/>
                         </a:xfrm>
                         <a:prstGeom prst="line">
                           <a:avLst/>
@@ -2623,12 +2689,15 @@
                     </wps:wsp>
                   </a:graphicData>
                 </a:graphic>
+                <wp14:sizeRelV relativeFrom="margin">
+                  <wp14:pctHeight>0</wp14:pctHeight>
+                </wp14:sizeRelV>
               </wp:anchor>
             </w:drawing>
           </mc:Choice>
           <mc:Fallback>
             <w:pict>
-              <v:line w14:anchorId="5D8C61FD" id="Straight Connector 20" o:spid="_x0000_s1026" style="position:absolute;flip:y;z-index:251671552;visibility:visible;mso-wrap-style:square;mso-wrap-distance-left:9pt;mso-wrap-distance-top:0;mso-wrap-distance-right:9pt;mso-wrap-distance-bottom:0;mso-position-horizontal:absolute;mso-position-horizontal-relative:text;mso-position-vertical:absolute;mso-position-vertical-relative:text" from="-13.2pt,17.4pt" to="-13.2pt,195.6pt" o:gfxdata="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" strokecolor="black [3200]" strokeweight=".5pt">
+              <v:line w14:anchorId="7F8B21D4" id="Straight Connector 20" o:spid="_x0000_s1026" style="position:absolute;flip:y;z-index:251671552;visibility:visible;mso-wrap-style:square;mso-height-percent:0;mso-wrap-distance-left:9pt;mso-wrap-distance-top:0;mso-wrap-distance-right:9pt;mso-wrap-distance-bottom:0;mso-position-horizontal:absolute;mso-position-horizontal-relative:text;mso-position-vertical:absolute;mso-position-vertical-relative:text;mso-height-percent:0;mso-height-relative:margin" from="-13.2pt,17.1pt" to="-13.2pt,255.3pt" o:gfxdata="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" strokecolor="black [3200]" strokeweight=".5pt">
                 <v:stroke joinstyle="miter"/>
               </v:line>
             </w:pict>
@@ -2662,27 +2731,216 @@
           <w:bCs/>
         </w:rPr>
       </w:pPr>
-    </w:p>
-    <w:p>
-      <w:pPr>
-        <w:spacing w:after="0"/>
-        <w:rPr>
-          <w:b/>
-          <w:bCs/>
-        </w:rPr>
-      </w:pPr>
-      <w:r>
-        <w:rPr>
-          <w:b/>
-          <w:bCs/>
-        </w:rPr>
-        <w:t>MATERIAL</w:t>
+      <w:r>
+        <w:rPr>
+          <w:b/>
+          <w:bCs/>
+        </w:rPr>
+        <w:t>USES</w:t>
       </w:r>
     </w:p>
     <w:tbl>
       <w:tblPr>
         <w:tblStyle w:val="TableGrid"/>
-        <w:tblW w:w="9301" w:type="dxa"/>
+        <w:tblW w:w="2895" w:type="dxa"/>
+        <w:tblLook w:val="04A0" w:firstRow="1" w:lastRow="0" w:firstColumn="1" w:lastColumn="0" w:noHBand="0" w:noVBand="1"/>
+      </w:tblPr>
+      <w:tblGrid>
+        <w:gridCol w:w="1271"/>
+        <w:gridCol w:w="1624"/>
+      </w:tblGrid>
+      <w:tr>
+        <w:trPr>
+          <w:trHeight w:val="305"/>
+        </w:trPr>
+        <w:tc>
+          <w:tcPr>
+            <w:tcW w:w="1271" w:type="dxa"/>
+          </w:tcPr>
+          <w:p>
+            <w:pPr>
+              <w:jc w:val="center"/>
+              <w:rPr>
+                <w:b/>
+                <w:bCs/>
+                <w:u w:val="single"/>
+              </w:rPr>
+            </w:pPr>
+            <w:r>
+              <w:rPr>
+                <w:b/>
+                <w:bCs/>
+                <w:u w:val="single"/>
+              </w:rPr>
+              <w:t>SERVICE</w:t>
+            </w:r>
+            <w:r>
+              <w:rPr>
+                <w:b/>
+                <w:bCs/>
+                <w:u w:val="single"/>
+              </w:rPr>
+              <w:t>_</w:t>
+            </w:r>
+            <w:r>
+              <w:rPr>
+                <w:b/>
+                <w:bCs/>
+                <w:u w:val="single"/>
+              </w:rPr>
+              <w:t>ID</w:t>
+            </w:r>
+          </w:p>
+        </w:tc>
+        <w:tc>
+          <w:tcPr>
+            <w:tcW w:w="1624" w:type="dxa"/>
+          </w:tcPr>
+          <w:p>
+            <w:pPr>
+              <w:jc w:val="center"/>
+              <w:rPr>
+                <w:b/>
+                <w:bCs/>
+                <w:u w:val="single"/>
+              </w:rPr>
+            </w:pPr>
+            <w:r>
+              <w:rPr>
+                <w:b/>
+                <w:bCs/>
+                <w:noProof/>
+                <w:u w:val="single"/>
+              </w:rPr>
+              <mc:AlternateContent>
+                <mc:Choice Requires="wps">
+                  <w:drawing>
+                    <wp:anchor distT="0" distB="0" distL="114300" distR="114300" simplePos="0" relativeHeight="251699200" behindDoc="0" locked="0" layoutInCell="1" allowOverlap="1" wp14:anchorId="008E87B7" wp14:editId="7663434D">
+                      <wp:simplePos x="0" y="0"/>
+                      <wp:positionH relativeFrom="column">
+                        <wp:posOffset>172720</wp:posOffset>
+                      </wp:positionH>
+                      <wp:positionV relativeFrom="paragraph">
+                        <wp:posOffset>183515</wp:posOffset>
+                      </wp:positionV>
+                      <wp:extent cx="0" cy="777240"/>
+                      <wp:effectExtent l="76200" t="0" r="57150" b="60960"/>
+                      <wp:wrapNone/>
+                      <wp:docPr id="43" name="Straight Arrow Connector 43"/>
+                      <wp:cNvGraphicFramePr/>
+                      <a:graphic xmlns:a="http://schemas.openxmlformats.org/drawingml/2006/main">
+                        <a:graphicData uri="http://schemas.microsoft.com/office/word/2010/wordprocessingShape">
+                          <wps:wsp>
+                            <wps:cNvCnPr/>
+                            <wps:spPr>
+                              <a:xfrm>
+                                <a:off x="0" y="0"/>
+                                <a:ext cx="0" cy="777240"/>
+                              </a:xfrm>
+                              <a:prstGeom prst="straightConnector1">
+                                <a:avLst/>
+                              </a:prstGeom>
+                              <a:ln>
+                                <a:tailEnd type="triangle"/>
+                              </a:ln>
+                            </wps:spPr>
+                            <wps:style>
+                              <a:lnRef idx="1">
+                                <a:schemeClr val="dk1"/>
+                              </a:lnRef>
+                              <a:fillRef idx="0">
+                                <a:schemeClr val="dk1"/>
+                              </a:fillRef>
+                              <a:effectRef idx="0">
+                                <a:schemeClr val="dk1"/>
+                              </a:effectRef>
+                              <a:fontRef idx="minor">
+                                <a:schemeClr val="tx1"/>
+                              </a:fontRef>
+                            </wps:style>
+                            <wps:bodyPr/>
+                          </wps:wsp>
+                        </a:graphicData>
+                      </a:graphic>
+                      <wp14:sizeRelH relativeFrom="margin">
+                        <wp14:pctWidth>0</wp14:pctWidth>
+                      </wp14:sizeRelH>
+                      <wp14:sizeRelV relativeFrom="margin">
+                        <wp14:pctHeight>0</wp14:pctHeight>
+                      </wp14:sizeRelV>
+                    </wp:anchor>
+                  </w:drawing>
+                </mc:Choice>
+                <mc:Fallback>
+                  <w:pict>
+                    <v:shape w14:anchorId="0875697B" id="Straight Arrow Connector 43" o:spid="_x0000_s1026" type="#_x0000_t32" style="position:absolute;margin-left:13.6pt;margin-top:14.45pt;width:0;height:61.2pt;z-index:251699200;visibility:visible;mso-wrap-style:square;mso-width-percent:0;mso-height-percent:0;mso-wrap-distance-left:9pt;mso-wrap-distance-top:0;mso-wrap-distance-right:9pt;mso-wrap-distance-bottom:0;mso-position-horizontal:absolute;mso-position-horizontal-relative:text;mso-position-vertical:absolute;mso-position-vertical-relative:text;mso-width-percent:0;mso-height-percent:0;mso-width-relative:margin;mso-height-relative:margin" o:gfxdata="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" strokecolor="black [3200]" strokeweight=".5pt">
+                      <v:stroke endarrow="block" joinstyle="miter"/>
+                    </v:shape>
+                  </w:pict>
+                </mc:Fallback>
+              </mc:AlternateContent>
+            </w:r>
+            <w:r>
+              <w:rPr>
+                <w:b/>
+                <w:bCs/>
+                <w:u w:val="single"/>
+              </w:rPr>
+              <w:t>MATERIAL_ID</w:t>
+            </w:r>
+          </w:p>
+        </w:tc>
+        <w:bookmarkStart w:id="0" w:name="_GoBack"/>
+        <w:bookmarkEnd w:id="0"/>
+      </w:tr>
+    </w:tbl>
+    <w:p>
+      <w:pPr>
+        <w:spacing w:after="0"/>
+        <w:rPr>
+          <w:b/>
+          <w:bCs/>
+        </w:rPr>
+      </w:pPr>
+    </w:p>
+    <w:p>
+      <w:pPr>
+        <w:spacing w:after="0"/>
+        <w:rPr>
+          <w:b/>
+          <w:bCs/>
+        </w:rPr>
+      </w:pPr>
+    </w:p>
+    <w:p>
+      <w:pPr>
+        <w:spacing w:after="0"/>
+        <w:rPr>
+          <w:b/>
+          <w:bCs/>
+        </w:rPr>
+      </w:pPr>
+    </w:p>
+    <w:p>
+      <w:pPr>
+        <w:spacing w:after="0"/>
+        <w:rPr>
+          <w:b/>
+          <w:bCs/>
+        </w:rPr>
+      </w:pPr>
+      <w:r>
+        <w:rPr>
+          <w:b/>
+          <w:bCs/>
+        </w:rPr>
+        <w:t>MATERIAL</w:t>
+      </w:r>
+    </w:p>
+    <w:tbl>
+      <w:tblPr>
+        <w:tblStyle w:val="TableGrid"/>
+        <w:tblW w:w="7560" w:type="dxa"/>
         <w:tblLook w:val="04A0" w:firstRow="1" w:lastRow="0" w:firstColumn="1" w:lastColumn="0" w:noHBand="0" w:noVBand="1"/>
       </w:tblPr>
       <w:tblGrid>
@@ -2690,7 +2948,6 @@
         <w:gridCol w:w="2529"/>
         <w:gridCol w:w="1962"/>
         <w:gridCol w:w="1016"/>
-        <w:gridCol w:w="1741"/>
       </w:tblGrid>
       <w:tr>
         <w:trPr>
@@ -2771,19 +3028,6 @@
             </w:pPr>
             <w:r>
               <w:t>PRICE</w:t>
-            </w:r>
-          </w:p>
-        </w:tc>
-        <w:tc>
-          <w:tcPr>
-            <w:tcW w:w="1741" w:type="dxa"/>
-          </w:tcPr>
-          <w:p>
-            <w:pPr>
-              <w:jc w:val="center"/>
-            </w:pPr>
-            <w:r>
-              <w:t>SERVICE_ID</w:t>
             </w:r>
           </w:p>
         </w:tc>
@@ -4592,7 +4836,27 @@
       </a:bgFillStyleLst>
     </a:fmtScheme>
   </a:themeElements>
-  <a:objectDefaults/>
+  <a:objectDefaults>
+    <a:lnDef>
+      <a:spPr/>
+      <a:bodyPr/>
+      <a:lstStyle/>
+      <a:style>
+        <a:lnRef idx="1">
+          <a:schemeClr val="dk1"/>
+        </a:lnRef>
+        <a:fillRef idx="0">
+          <a:schemeClr val="dk1"/>
+        </a:fillRef>
+        <a:effectRef idx="0">
+          <a:schemeClr val="dk1"/>
+        </a:effectRef>
+        <a:fontRef idx="minor">
+          <a:schemeClr val="tx1"/>
+        </a:fontRef>
+      </a:style>
+    </a:lnDef>
+  </a:objectDefaults>
   <a:extraClrSchemeLst/>
   <a:extLst>
     <a:ext uri="{05A4C25C-085E-4340-85A3-A5531E510DB2}">

</xml_diff>

<commit_message>
Added 4 Queries and its sql command
</commit_message>
<xml_diff>
--- a/Report.docx
+++ b/Report.docx
@@ -2890,8 +2890,6 @@
             </w:r>
           </w:p>
         </w:tc>
-        <w:bookmarkStart w:id="0" w:name="_GoBack"/>
-        <w:bookmarkEnd w:id="0"/>
       </w:tr>
     </w:tbl>
     <w:p>
@@ -4092,6 +4090,497 @@
           <w:lang w:val="en-US"/>
         </w:rPr>
       </w:pPr>
+    </w:p>
+    <w:p>
+      <w:pPr>
+        <w:rPr>
+          <w:lang w:val="en-US"/>
+        </w:rPr>
+      </w:pPr>
+    </w:p>
+    <w:p>
+      <w:pPr>
+        <w:rPr>
+          <w:lang w:val="en-US"/>
+        </w:rPr>
+      </w:pPr>
+    </w:p>
+    <w:p>
+      <w:pPr>
+        <w:rPr>
+          <w:lang w:val="en-US"/>
+        </w:rPr>
+      </w:pPr>
+    </w:p>
+    <w:p>
+      <w:pPr>
+        <w:jc w:val="center"/>
+        <w:rPr>
+          <w:b/>
+          <w:bCs/>
+          <w:sz w:val="32"/>
+          <w:szCs w:val="32"/>
+          <w:lang w:val="en-US"/>
+        </w:rPr>
+      </w:pPr>
+      <w:r>
+        <w:rPr>
+          <w:b/>
+          <w:bCs/>
+          <w:sz w:val="32"/>
+          <w:szCs w:val="32"/>
+          <w:lang w:val="en-US"/>
+        </w:rPr>
+        <w:lastRenderedPageBreak/>
+        <w:t>QUERIES</w:t>
+      </w:r>
+    </w:p>
+    <w:p>
+      <w:pPr>
+        <w:spacing w:after="0"/>
+        <w:rPr>
+          <w:sz w:val="24"/>
+          <w:szCs w:val="24"/>
+          <w:lang w:val="en-US"/>
+        </w:rPr>
+      </w:pPr>
+      <w:r>
+        <w:rPr>
+          <w:b/>
+          <w:bCs/>
+          <w:sz w:val="24"/>
+          <w:szCs w:val="24"/>
+          <w:lang w:val="en-US"/>
+        </w:rPr>
+        <w:t xml:space="preserve">QUERIE 1: </w:t>
+      </w:r>
+      <w:r>
+        <w:rPr>
+          <w:sz w:val="24"/>
+          <w:szCs w:val="24"/>
+          <w:lang w:val="en-US"/>
+        </w:rPr>
+        <w:t>Total spent on each appointment by a customer</w:t>
+      </w:r>
+    </w:p>
+    <w:p>
+      <w:pPr>
+        <w:spacing w:after="0"/>
+        <w:rPr>
+          <w:sz w:val="24"/>
+          <w:szCs w:val="24"/>
+          <w:lang w:val="en-US"/>
+        </w:rPr>
+      </w:pPr>
+      <w:r>
+        <w:rPr>
+          <w:noProof/>
+          <w:sz w:val="24"/>
+          <w:szCs w:val="24"/>
+          <w:lang w:val="en-US"/>
+        </w:rPr>
+        <w:drawing>
+          <wp:inline distT="0" distB="0" distL="0" distR="0" wp14:anchorId="665B6075" wp14:editId="49308C2F">
+            <wp:extent cx="5029200" cy="2266585"/>
+            <wp:effectExtent l="0" t="0" r="0" b="635"/>
+            <wp:docPr id="12" name="Picture 12"/>
+            <wp:cNvGraphicFramePr>
+              <a:graphicFrameLocks xmlns:a="http://schemas.openxmlformats.org/drawingml/2006/main" noChangeAspect="1"/>
+            </wp:cNvGraphicFramePr>
+            <a:graphic xmlns:a="http://schemas.openxmlformats.org/drawingml/2006/main">
+              <a:graphicData uri="http://schemas.openxmlformats.org/drawingml/2006/picture">
+                <pic:pic xmlns:pic="http://schemas.openxmlformats.org/drawingml/2006/picture">
+                  <pic:nvPicPr>
+                    <pic:cNvPr id="12" name="Q1_Total_Cost.JPG"/>
+                    <pic:cNvPicPr/>
+                  </pic:nvPicPr>
+                  <pic:blipFill>
+                    <a:blip r:embed="rId12">
+                      <a:extLst>
+                        <a:ext uri="{28A0092B-C50C-407E-A947-70E740481C1C}">
+                          <a14:useLocalDpi xmlns:a14="http://schemas.microsoft.com/office/drawing/2010/main" val="0"/>
+                        </a:ext>
+                      </a:extLst>
+                    </a:blip>
+                    <a:stretch>
+                      <a:fillRect/>
+                    </a:stretch>
+                  </pic:blipFill>
+                  <pic:spPr>
+                    <a:xfrm>
+                      <a:off x="0" y="0"/>
+                      <a:ext cx="5052456" cy="2277066"/>
+                    </a:xfrm>
+                    <a:prstGeom prst="rect">
+                      <a:avLst/>
+                    </a:prstGeom>
+                  </pic:spPr>
+                </pic:pic>
+              </a:graphicData>
+            </a:graphic>
+          </wp:inline>
+        </w:drawing>
+      </w:r>
+    </w:p>
+    <w:p>
+      <w:pPr>
+        <w:spacing w:after="0"/>
+        <w:rPr>
+          <w:sz w:val="24"/>
+          <w:szCs w:val="24"/>
+          <w:lang w:val="en-US"/>
+        </w:rPr>
+      </w:pPr>
+    </w:p>
+    <w:p>
+      <w:pPr>
+        <w:spacing w:after="0"/>
+        <w:rPr>
+          <w:sz w:val="24"/>
+          <w:szCs w:val="24"/>
+          <w:lang w:val="en-US"/>
+        </w:rPr>
+      </w:pPr>
+      <w:r>
+        <w:rPr>
+          <w:b/>
+          <w:bCs/>
+          <w:sz w:val="24"/>
+          <w:szCs w:val="24"/>
+          <w:lang w:val="en-US"/>
+        </w:rPr>
+        <w:t xml:space="preserve">QUERIE </w:t>
+      </w:r>
+      <w:r>
+        <w:rPr>
+          <w:b/>
+          <w:bCs/>
+          <w:sz w:val="24"/>
+          <w:szCs w:val="24"/>
+          <w:lang w:val="en-US"/>
+        </w:rPr>
+        <w:t>2</w:t>
+      </w:r>
+      <w:r>
+        <w:rPr>
+          <w:b/>
+          <w:bCs/>
+          <w:sz w:val="24"/>
+          <w:szCs w:val="24"/>
+          <w:lang w:val="en-US"/>
+        </w:rPr>
+        <w:t xml:space="preserve">: </w:t>
+      </w:r>
+      <w:r>
+        <w:rPr>
+          <w:sz w:val="24"/>
+          <w:szCs w:val="24"/>
+          <w:lang w:val="en-US"/>
+        </w:rPr>
+        <w:t>List of the Customers who have used the more than two services and has cost greater than 2000</w:t>
+      </w:r>
+    </w:p>
+    <w:p>
+      <w:pPr>
+        <w:spacing w:after="0"/>
+        <w:rPr>
+          <w:sz w:val="24"/>
+          <w:szCs w:val="24"/>
+          <w:lang w:val="en-US"/>
+        </w:rPr>
+      </w:pPr>
+      <w:r>
+        <w:rPr>
+          <w:noProof/>
+          <w:sz w:val="24"/>
+          <w:szCs w:val="24"/>
+          <w:lang w:val="en-US"/>
+        </w:rPr>
+        <w:drawing>
+          <wp:inline distT="0" distB="0" distL="0" distR="0" wp14:anchorId="3BDA23FC" wp14:editId="1AF11D6D">
+            <wp:extent cx="5013960" cy="2186940"/>
+            <wp:effectExtent l="0" t="0" r="0" b="3810"/>
+            <wp:docPr id="16" name="Picture 16"/>
+            <wp:cNvGraphicFramePr>
+              <a:graphicFrameLocks xmlns:a="http://schemas.openxmlformats.org/drawingml/2006/main" noChangeAspect="1"/>
+            </wp:cNvGraphicFramePr>
+            <a:graphic xmlns:a="http://schemas.openxmlformats.org/drawingml/2006/main">
+              <a:graphicData uri="http://schemas.openxmlformats.org/drawingml/2006/picture">
+                <pic:pic xmlns:pic="http://schemas.openxmlformats.org/drawingml/2006/picture">
+                  <pic:nvPicPr>
+                    <pic:cNvPr id="16" name="Q2_Services_Morethan2000.JPG"/>
+                    <pic:cNvPicPr/>
+                  </pic:nvPicPr>
+                  <pic:blipFill>
+                    <a:blip r:embed="rId13">
+                      <a:extLst>
+                        <a:ext uri="{28A0092B-C50C-407E-A947-70E740481C1C}">
+                          <a14:useLocalDpi xmlns:a14="http://schemas.microsoft.com/office/drawing/2010/main" val="0"/>
+                        </a:ext>
+                      </a:extLst>
+                    </a:blip>
+                    <a:stretch>
+                      <a:fillRect/>
+                    </a:stretch>
+                  </pic:blipFill>
+                  <pic:spPr>
+                    <a:xfrm>
+                      <a:off x="0" y="0"/>
+                      <a:ext cx="5013960" cy="2186940"/>
+                    </a:xfrm>
+                    <a:prstGeom prst="rect">
+                      <a:avLst/>
+                    </a:prstGeom>
+                  </pic:spPr>
+                </pic:pic>
+              </a:graphicData>
+            </a:graphic>
+          </wp:inline>
+        </w:drawing>
+      </w:r>
+    </w:p>
+    <w:p>
+      <w:pPr>
+        <w:spacing w:after="0"/>
+        <w:rPr>
+          <w:sz w:val="24"/>
+          <w:szCs w:val="24"/>
+          <w:lang w:val="en-US"/>
+        </w:rPr>
+      </w:pPr>
+    </w:p>
+    <w:p>
+      <w:pPr>
+        <w:spacing w:after="0"/>
+        <w:rPr>
+          <w:sz w:val="24"/>
+          <w:szCs w:val="24"/>
+          <w:lang w:val="en-US"/>
+        </w:rPr>
+      </w:pPr>
+      <w:r>
+        <w:rPr>
+          <w:b/>
+          <w:bCs/>
+          <w:sz w:val="24"/>
+          <w:szCs w:val="24"/>
+          <w:lang w:val="en-US"/>
+        </w:rPr>
+        <w:t xml:space="preserve">QUERIE </w:t>
+      </w:r>
+      <w:r>
+        <w:rPr>
+          <w:b/>
+          <w:bCs/>
+          <w:sz w:val="24"/>
+          <w:szCs w:val="24"/>
+          <w:lang w:val="en-US"/>
+        </w:rPr>
+        <w:t>3</w:t>
+      </w:r>
+      <w:r>
+        <w:rPr>
+          <w:b/>
+          <w:bCs/>
+          <w:sz w:val="24"/>
+          <w:szCs w:val="24"/>
+          <w:lang w:val="en-US"/>
+        </w:rPr>
+        <w:t xml:space="preserve">: </w:t>
+      </w:r>
+      <w:r>
+        <w:rPr>
+          <w:sz w:val="24"/>
+          <w:szCs w:val="24"/>
+          <w:lang w:val="en-US"/>
+        </w:rPr>
+        <w:t>LIST ALL THE SERVICES FOR WHICH THE APPOINTMENT HAS BEEN MADE</w:t>
+      </w:r>
+    </w:p>
+    <w:p>
+      <w:pPr>
+        <w:spacing w:after="0"/>
+        <w:rPr>
+          <w:sz w:val="24"/>
+          <w:szCs w:val="24"/>
+          <w:lang w:val="en-US"/>
+        </w:rPr>
+      </w:pPr>
+      <w:r>
+        <w:rPr>
+          <w:noProof/>
+          <w:sz w:val="24"/>
+          <w:szCs w:val="24"/>
+          <w:lang w:val="en-US"/>
+        </w:rPr>
+        <w:drawing>
+          <wp:inline distT="0" distB="0" distL="0" distR="0" wp14:anchorId="39AC46A0" wp14:editId="17CE319D">
+            <wp:extent cx="4023360" cy="2377440"/>
+            <wp:effectExtent l="0" t="0" r="0" b="3810"/>
+            <wp:docPr id="36" name="Picture 36"/>
+            <wp:cNvGraphicFramePr>
+              <a:graphicFrameLocks xmlns:a="http://schemas.openxmlformats.org/drawingml/2006/main" noChangeAspect="1"/>
+            </wp:cNvGraphicFramePr>
+            <a:graphic xmlns:a="http://schemas.openxmlformats.org/drawingml/2006/main">
+              <a:graphicData uri="http://schemas.openxmlformats.org/drawingml/2006/picture">
+                <pic:pic xmlns:pic="http://schemas.openxmlformats.org/drawingml/2006/picture">
+                  <pic:nvPicPr>
+                    <pic:cNvPr id="36" name="Q3_SERVICES_BOOKED.JPG"/>
+                    <pic:cNvPicPr/>
+                  </pic:nvPicPr>
+                  <pic:blipFill>
+                    <a:blip r:embed="rId14">
+                      <a:extLst>
+                        <a:ext uri="{28A0092B-C50C-407E-A947-70E740481C1C}">
+                          <a14:useLocalDpi xmlns:a14="http://schemas.microsoft.com/office/drawing/2010/main" val="0"/>
+                        </a:ext>
+                      </a:extLst>
+                    </a:blip>
+                    <a:stretch>
+                      <a:fillRect/>
+                    </a:stretch>
+                  </pic:blipFill>
+                  <pic:spPr>
+                    <a:xfrm>
+                      <a:off x="0" y="0"/>
+                      <a:ext cx="4023360" cy="2377440"/>
+                    </a:xfrm>
+                    <a:prstGeom prst="rect">
+                      <a:avLst/>
+                    </a:prstGeom>
+                  </pic:spPr>
+                </pic:pic>
+              </a:graphicData>
+            </a:graphic>
+          </wp:inline>
+        </w:drawing>
+      </w:r>
+    </w:p>
+    <w:p>
+      <w:pPr>
+        <w:spacing w:after="0"/>
+        <w:rPr>
+          <w:sz w:val="24"/>
+          <w:szCs w:val="24"/>
+          <w:lang w:val="en-US"/>
+        </w:rPr>
+      </w:pPr>
+    </w:p>
+    <w:p>
+      <w:pPr>
+        <w:spacing w:after="0"/>
+        <w:rPr>
+          <w:sz w:val="24"/>
+          <w:szCs w:val="24"/>
+          <w:lang w:val="en-US"/>
+        </w:rPr>
+      </w:pPr>
+      <w:r>
+        <w:rPr>
+          <w:b/>
+          <w:bCs/>
+          <w:sz w:val="24"/>
+          <w:szCs w:val="24"/>
+          <w:lang w:val="en-US"/>
+        </w:rPr>
+        <w:t xml:space="preserve">QUERIE </w:t>
+      </w:r>
+      <w:r>
+        <w:rPr>
+          <w:b/>
+          <w:bCs/>
+          <w:sz w:val="24"/>
+          <w:szCs w:val="24"/>
+          <w:lang w:val="en-US"/>
+        </w:rPr>
+        <w:t>4</w:t>
+      </w:r>
+      <w:r>
+        <w:rPr>
+          <w:b/>
+          <w:bCs/>
+          <w:sz w:val="24"/>
+          <w:szCs w:val="24"/>
+          <w:lang w:val="en-US"/>
+        </w:rPr>
+        <w:t xml:space="preserve">: </w:t>
+      </w:r>
+      <w:r>
+        <w:rPr>
+          <w:sz w:val="24"/>
+          <w:szCs w:val="24"/>
+          <w:lang w:val="en-US"/>
+        </w:rPr>
+        <w:t xml:space="preserve">LIST ALL THE FEMALE EMPLOYEE ATTENDING MALE </w:t>
+      </w:r>
+      <w:r>
+        <w:rPr>
+          <w:sz w:val="24"/>
+          <w:szCs w:val="24"/>
+          <w:lang w:val="en-US"/>
+        </w:rPr>
+        <w:t>CUTOMER</w:t>
+      </w:r>
+      <w:bookmarkStart w:id="0" w:name="_GoBack"/>
+      <w:bookmarkEnd w:id="0"/>
+    </w:p>
+    <w:p>
+      <w:pPr>
+        <w:rPr>
+          <w:sz w:val="24"/>
+          <w:szCs w:val="24"/>
+          <w:lang w:val="en-US"/>
+        </w:rPr>
+      </w:pPr>
+      <w:r>
+        <w:rPr>
+          <w:noProof/>
+          <w:sz w:val="24"/>
+          <w:szCs w:val="24"/>
+          <w:lang w:val="en-US"/>
+        </w:rPr>
+        <w:drawing>
+          <wp:inline distT="0" distB="0" distL="0" distR="0" wp14:anchorId="10DC3A1F" wp14:editId="5A58E661">
+            <wp:extent cx="6645910" cy="912495"/>
+            <wp:effectExtent l="0" t="0" r="2540" b="1905"/>
+            <wp:docPr id="44" name="Picture 44"/>
+            <wp:cNvGraphicFramePr>
+              <a:graphicFrameLocks xmlns:a="http://schemas.openxmlformats.org/drawingml/2006/main" noChangeAspect="1"/>
+            </wp:cNvGraphicFramePr>
+            <a:graphic xmlns:a="http://schemas.openxmlformats.org/drawingml/2006/main">
+              <a:graphicData uri="http://schemas.openxmlformats.org/drawingml/2006/picture">
+                <pic:pic xmlns:pic="http://schemas.openxmlformats.org/drawingml/2006/picture">
+                  <pic:nvPicPr>
+                    <pic:cNvPr id="44" name="Q4_FEMALE_EMPLOYEE_MALE_CUSTOMER.JPG"/>
+                    <pic:cNvPicPr/>
+                  </pic:nvPicPr>
+                  <pic:blipFill>
+                    <a:blip r:embed="rId15">
+                      <a:extLst>
+                        <a:ext uri="{28A0092B-C50C-407E-A947-70E740481C1C}">
+                          <a14:useLocalDpi xmlns:a14="http://schemas.microsoft.com/office/drawing/2010/main" val="0"/>
+                        </a:ext>
+                      </a:extLst>
+                    </a:blip>
+                    <a:stretch>
+                      <a:fillRect/>
+                    </a:stretch>
+                  </pic:blipFill>
+                  <pic:spPr>
+                    <a:xfrm>
+                      <a:off x="0" y="0"/>
+                      <a:ext cx="6645910" cy="912495"/>
+                    </a:xfrm>
+                    <a:prstGeom prst="rect">
+                      <a:avLst/>
+                    </a:prstGeom>
+                  </pic:spPr>
+                </pic:pic>
+              </a:graphicData>
+            </a:graphic>
+          </wp:inline>
+        </w:drawing>
+      </w:r>
     </w:p>
     <w:sectPr>
       <w:pgSz w:w="11906" w:h="16838"/>

</xml_diff>